<commit_message>
feat: able to generate contract (booking-slip) and receipt
</commit_message>
<xml_diff>
--- a/public/templates/invoice-template.docx
+++ b/public/templates/invoice-template.docx
@@ -6,7 +6,7 @@
       <w:pPr>
         <w:spacing w:after="506"/>
         <w:rPr>
-          <w:rFonts w:ascii="Calibri" w:eastAsia="Yu Gothic" w:hAnsi="Calibri" w:cs="Calibri" w:hint="eastAsia"/>
+          <w:rFonts w:ascii="Calibri" w:eastAsia="Yu Gothic" w:hAnsi="Calibri" w:cs="Calibri"/>
           <w:b/>
           <w:sz w:val="50"/>
           <w:lang w:eastAsia="ja-JP"/>
@@ -1805,7 +1805,16 @@
           <w:b/>
           <w:sz w:val="50"/>
         </w:rPr>
-        <w:t xml:space="preserve">#    </w:t>
+        <w:t xml:space="preserve"># </w:t>
+      </w:r>
+      <w:proofErr w:type="gramStart"/>
+      <w:r>
+        <w:rPr>
+          <w:rFonts w:ascii="Calibri" w:eastAsia="Calibri" w:hAnsi="Calibri" w:cs="Calibri"/>
+          <w:b/>
+          <w:sz w:val="50"/>
+        </w:rPr>
+        <w:t xml:space="preserve">   </w:t>
       </w:r>
       <w:r>
         <w:rPr>
@@ -1814,27 +1823,51 @@
           <w:sz w:val="50"/>
           <w:lang w:eastAsia="ja-JP"/>
         </w:rPr>
-        <w:t>{invoiceNumber}</w:t>
+        <w:t>{</w:t>
+      </w:r>
+      <w:proofErr w:type="spellStart"/>
+      <w:proofErr w:type="gramEnd"/>
+      <w:r>
+        <w:rPr>
+          <w:rFonts w:ascii="Calibri" w:eastAsia="Yu Gothic" w:hAnsi="Calibri" w:cs="Calibri" w:hint="eastAsia"/>
+          <w:b/>
+          <w:sz w:val="50"/>
+          <w:lang w:eastAsia="ja-JP"/>
+        </w:rPr>
+        <w:t>invoiceNumber</w:t>
+      </w:r>
+      <w:proofErr w:type="spellEnd"/>
+      <w:r>
+        <w:rPr>
+          <w:rFonts w:ascii="Calibri" w:eastAsia="Yu Gothic" w:hAnsi="Calibri" w:cs="Calibri" w:hint="eastAsia"/>
+          <w:b/>
+          <w:sz w:val="50"/>
+          <w:lang w:eastAsia="ja-JP"/>
+        </w:rPr>
+        <w:t>}</w:t>
       </w:r>
     </w:p>
     <w:p>
       <w:pPr>
+        <w:rPr>
+          <w:rFonts w:eastAsia="Yu Gothic"/>
+          <w:b/>
+          <w:sz w:val="26"/>
+          <w:szCs w:val="26"/>
+          <w:lang w:eastAsia="ja-JP"/>
+        </w:rPr>
+      </w:pPr>
+      <w:proofErr w:type="gramStart"/>
+      <w:r>
         <w:rPr>
           <w:rFonts w:eastAsia="Arial"/>
           <w:b/>
           <w:sz w:val="26"/>
           <w:szCs w:val="26"/>
         </w:rPr>
-      </w:pPr>
-      <w:r>
-        <w:rPr>
-          <w:rFonts w:eastAsia="Arial"/>
-          <w:b/>
-          <w:sz w:val="26"/>
-          <w:szCs w:val="26"/>
-        </w:rPr>
         <w:t>GUEST :</w:t>
       </w:r>
+      <w:proofErr w:type="gramEnd"/>
       <w:r>
         <w:rPr>
           <w:rFonts w:eastAsia="Arial"/>
@@ -1852,7 +1885,29 @@
           <w:szCs w:val="26"/>
           <w:lang w:eastAsia="ja-JP"/>
         </w:rPr>
-        <w:t>{guestName}</w:t>
+        <w:t>{</w:t>
+      </w:r>
+      <w:proofErr w:type="spellStart"/>
+      <w:r>
+        <w:rPr>
+          <w:rFonts w:eastAsia="Yu Gothic" w:hint="eastAsia"/>
+          <w:b/>
+          <w:sz w:val="26"/>
+          <w:szCs w:val="26"/>
+          <w:lang w:eastAsia="ja-JP"/>
+        </w:rPr>
+        <w:t>guestName</w:t>
+      </w:r>
+      <w:proofErr w:type="spellEnd"/>
+      <w:r>
+        <w:rPr>
+          <w:rFonts w:eastAsia="Yu Gothic" w:hint="eastAsia"/>
+          <w:b/>
+          <w:sz w:val="26"/>
+          <w:szCs w:val="26"/>
+          <w:lang w:eastAsia="ja-JP"/>
+        </w:rPr>
+        <w:t>}</w:t>
       </w:r>
       <w:r>
         <w:rPr>
@@ -1908,21 +1963,52 @@
         </w:rPr>
         <w:tab/>
       </w:r>
+      <w:proofErr w:type="gramStart"/>
       <w:r>
         <w:rPr>
           <w:rFonts w:eastAsia="Arial"/>
           <w:b/>
           <w:szCs w:val="22"/>
         </w:rPr>
-        <w:t xml:space="preserve">BOOK : </w:t>
-      </w:r>
+        <w:t>BOOK :</w:t>
+      </w:r>
+      <w:proofErr w:type="gramEnd"/>
       <w:r>
         <w:rPr>
           <w:rFonts w:eastAsia="Arial"/>
           <w:b/>
           <w:szCs w:val="22"/>
         </w:rPr>
-        <w:t>09</w:t>
+        <w:t xml:space="preserve"> </w:t>
+      </w:r>
+      <w:r>
+        <w:rPr>
+          <w:rFonts w:eastAsia="Yu Gothic" w:hint="eastAsia"/>
+          <w:b/>
+          <w:szCs w:val="22"/>
+          <w:lang w:eastAsia="ja-JP"/>
+        </w:rPr>
+        <w:t>{</w:t>
+      </w:r>
+      <w:proofErr w:type="spellStart"/>
+      <w:r>
+        <w:rPr>
+          <w:rFonts w:eastAsia="Yu Gothic" w:hint="eastAsia"/>
+          <w:b/>
+          <w:szCs w:val="22"/>
+          <w:lang w:eastAsia="ja-JP"/>
+        </w:rPr>
+        <w:t>startDate</w:t>
+      </w:r>
+      <w:proofErr w:type="spellEnd"/>
+      <w:r>
+        <w:rPr>
+          <w:rFonts w:eastAsia="Yu Gothic" w:hint="eastAsia"/>
+          <w:b/>
+          <w:szCs w:val="22"/>
+          <w:lang w:eastAsia="ja-JP"/>
+        </w:rPr>
+        <w:t>}</w:t>
       </w:r>
       <w:r>
         <w:rPr>
@@ -1938,63 +2024,36 @@
           <w:b/>
           <w:szCs w:val="22"/>
         </w:rPr>
-        <w:t>May</w:t>
-      </w:r>
-      <w:r>
-        <w:rPr>
-          <w:rFonts w:eastAsia="Arial"/>
+        <w:t xml:space="preserve">– </w:t>
+      </w:r>
+      <w:r>
+        <w:rPr>
+          <w:rFonts w:eastAsia="Yu Gothic" w:hint="eastAsia"/>
           <w:b/>
           <w:szCs w:val="22"/>
-        </w:rPr>
-        <w:t xml:space="preserve"> </w:t>
-      </w:r>
-      <w:r>
-        <w:rPr>
-          <w:rFonts w:eastAsia="Arial"/>
+          <w:lang w:eastAsia="ja-JP"/>
+        </w:rPr>
+        <w:t>{</w:t>
+      </w:r>
+      <w:proofErr w:type="spellStart"/>
+      <w:r>
+        <w:rPr>
+          <w:rFonts w:eastAsia="Yu Gothic" w:hint="eastAsia"/>
           <w:b/>
           <w:szCs w:val="22"/>
-        </w:rPr>
-        <w:t xml:space="preserve">– </w:t>
-      </w:r>
-      <w:r>
-        <w:rPr>
-          <w:rFonts w:eastAsia="Arial"/>
+          <w:lang w:eastAsia="ja-JP"/>
+        </w:rPr>
+        <w:t>endDate</w:t>
+      </w:r>
+      <w:proofErr w:type="spellEnd"/>
+      <w:r>
+        <w:rPr>
+          <w:rFonts w:eastAsia="Yu Gothic" w:hint="eastAsia"/>
           <w:b/>
           <w:szCs w:val="22"/>
-        </w:rPr>
-        <w:t>2</w:t>
-      </w:r>
-      <w:r>
-        <w:rPr>
-          <w:rFonts w:eastAsia="Arial"/>
-          <w:b/>
-          <w:szCs w:val="22"/>
-        </w:rPr>
-        <w:t>3 May</w:t>
-      </w:r>
-      <w:r>
-        <w:rPr>
-          <w:rFonts w:eastAsia="Arial"/>
-          <w:b/>
-          <w:szCs w:val="22"/>
-        </w:rPr>
-        <w:t xml:space="preserve"> </w:t>
-      </w:r>
-      <w:r>
-        <w:rPr>
-          <w:rFonts w:eastAsia="Arial"/>
-          <w:b/>
-          <w:szCs w:val="22"/>
-        </w:rPr>
-        <w:t>202</w:t>
-      </w:r>
-      <w:r>
-        <w:rPr>
-          <w:rFonts w:eastAsia="Arial"/>
-          <w:b/>
-          <w:szCs w:val="22"/>
-        </w:rPr>
-        <w:t>5</w:t>
+          <w:lang w:eastAsia="ja-JP"/>
+        </w:rPr>
+        <w:t>}</w:t>
       </w:r>
     </w:p>
     <w:p>
@@ -2031,12 +2090,55 @@
         <w:spacing w:after="19" w:line="265" w:lineRule="auto"/>
         <w:ind w:left="31" w:hanging="10"/>
       </w:pPr>
+      <w:proofErr w:type="spellStart"/>
+      <w:proofErr w:type="gramStart"/>
       <w:r>
         <w:rPr>
           <w:rFonts w:eastAsia="Arial"/>
           <w:sz w:val="20"/>
         </w:rPr>
-        <w:t xml:space="preserve">Lr.Apel Lamgugob, Kec. Syiah Kuala, </w:t>
+        <w:t>Lr.Apel</w:t>
+      </w:r>
+      <w:proofErr w:type="spellEnd"/>
+      <w:proofErr w:type="gramEnd"/>
+      <w:r>
+        <w:rPr>
+          <w:rFonts w:eastAsia="Arial"/>
+          <w:sz w:val="20"/>
+        </w:rPr>
+        <w:t xml:space="preserve"> </w:t>
+      </w:r>
+      <w:proofErr w:type="spellStart"/>
+      <w:r>
+        <w:rPr>
+          <w:rFonts w:eastAsia="Arial"/>
+          <w:sz w:val="20"/>
+        </w:rPr>
+        <w:t>Lamgugob</w:t>
+      </w:r>
+      <w:proofErr w:type="spellEnd"/>
+      <w:r>
+        <w:rPr>
+          <w:rFonts w:eastAsia="Arial"/>
+          <w:sz w:val="20"/>
+        </w:rPr>
+        <w:t xml:space="preserve">, </w:t>
+      </w:r>
+      <w:proofErr w:type="spellStart"/>
+      <w:r>
+        <w:rPr>
+          <w:rFonts w:eastAsia="Arial"/>
+          <w:sz w:val="20"/>
+        </w:rPr>
+        <w:t>Kec</w:t>
+      </w:r>
+      <w:proofErr w:type="spellEnd"/>
+      <w:r>
+        <w:rPr>
+          <w:rFonts w:eastAsia="Arial"/>
+          <w:sz w:val="20"/>
+        </w:rPr>
+        <w:t xml:space="preserve">. Syiah Kuala, </w:t>
       </w:r>
     </w:p>
     <w:p>
@@ -2194,7 +2296,7 @@
         </w:tabs>
         <w:spacing w:after="2362" w:line="265" w:lineRule="auto"/>
         <w:rPr>
-          <w:rFonts w:eastAsia="Yu Gothic" w:hint="eastAsia"/>
+          <w:rFonts w:eastAsia="Yu Gothic"/>
           <w:lang w:eastAsia="ja-JP"/>
         </w:rPr>
       </w:pPr>
@@ -2666,6 +2768,8 @@
                         <wps:txbx>
                           <w:txbxContent>
                             <w:p>
+                              <w:proofErr w:type="spellStart"/>
+                              <w:proofErr w:type="gramStart"/>
                               <w:r>
                                 <w:rPr>
                                   <w:rFonts w:ascii="Calibri" w:eastAsia="Calibri" w:hAnsi="Calibri" w:cs="Calibri"/>
@@ -2674,6 +2778,38 @@
                                   <w:sz w:val="16"/>
                                 </w:rPr>
                                 <w:t>Lr.Apel</w:t>
+                              </w:r>
+                              <w:proofErr w:type="spellEnd"/>
+                              <w:proofErr w:type="gramEnd"/>
+                              <w:r>
+                                <w:rPr>
+                                  <w:rFonts w:ascii="Calibri" w:eastAsia="Calibri" w:hAnsi="Calibri" w:cs="Calibri"/>
+                                  <w:color w:val="FFFFFF"/>
+                                  <w:spacing w:val="5"/>
+                                  <w:w w:val="122"/>
+                                  <w:sz w:val="16"/>
+                                </w:rPr>
+                                <w:t xml:space="preserve"> </w:t>
+                              </w:r>
+                              <w:proofErr w:type="spellStart"/>
+                              <w:r>
+                                <w:rPr>
+                                  <w:rFonts w:ascii="Calibri" w:eastAsia="Calibri" w:hAnsi="Calibri" w:cs="Calibri"/>
+                                  <w:color w:val="FFFFFF"/>
+                                  <w:w w:val="122"/>
+                                  <w:sz w:val="16"/>
+                                </w:rPr>
+                                <w:t>Lamgugob</w:t>
+                              </w:r>
+                              <w:proofErr w:type="spellEnd"/>
+                              <w:r>
+                                <w:rPr>
+                                  <w:rFonts w:ascii="Calibri" w:eastAsia="Calibri" w:hAnsi="Calibri" w:cs="Calibri"/>
+                                  <w:color w:val="FFFFFF"/>
+                                  <w:w w:val="122"/>
+                                  <w:sz w:val="16"/>
+                                </w:rPr>
+                                <w:t>,</w:t>
                               </w:r>
                               <w:r>
                                 <w:rPr>
@@ -2685,6 +2821,7 @@
                                 </w:rPr>
                                 <w:t xml:space="preserve"> </w:t>
                               </w:r>
+                              <w:proofErr w:type="spellStart"/>
                               <w:r>
                                 <w:rPr>
                                   <w:rFonts w:ascii="Calibri" w:eastAsia="Calibri" w:hAnsi="Calibri" w:cs="Calibri"/>
@@ -2692,18 +2829,9 @@
                                   <w:w w:val="122"/>
                                   <w:sz w:val="16"/>
                                 </w:rPr>
-                                <w:t>Lamgugob,</w:t>
+                                <w:t>Kec</w:t>
                               </w:r>
-                              <w:r>
-                                <w:rPr>
-                                  <w:rFonts w:ascii="Calibri" w:eastAsia="Calibri" w:hAnsi="Calibri" w:cs="Calibri"/>
-                                  <w:color w:val="FFFFFF"/>
-                                  <w:spacing w:val="5"/>
-                                  <w:w w:val="122"/>
-                                  <w:sz w:val="16"/>
-                                </w:rPr>
-                                <w:t xml:space="preserve"> </w:t>
-                              </w:r>
+                              <w:proofErr w:type="spellEnd"/>
                               <w:r>
                                 <w:rPr>
                                   <w:rFonts w:ascii="Calibri" w:eastAsia="Calibri" w:hAnsi="Calibri" w:cs="Calibri"/>
@@ -2711,7 +2839,7 @@
                                   <w:w w:val="122"/>
                                   <w:sz w:val="16"/>
                                 </w:rPr>
-                                <w:t>Kec.</w:t>
+                                <w:t>.</w:t>
                               </w:r>
                               <w:r>
                                 <w:rPr>
@@ -4946,6 +5074,8 @@
                   <v:textbox inset="0,0,0,0">
                     <w:txbxContent>
                       <w:p>
+                        <w:proofErr w:type="spellStart"/>
+                        <w:proofErr w:type="gramStart"/>
                         <w:r>
                           <w:rPr>
                             <w:rFonts w:ascii="Calibri" w:eastAsia="Calibri" w:hAnsi="Calibri" w:cs="Calibri"/>
@@ -4954,6 +5084,38 @@
                             <w:sz w:val="16"/>
                           </w:rPr>
                           <w:t>Lr.Apel</w:t>
+                        </w:r>
+                        <w:proofErr w:type="spellEnd"/>
+                        <w:proofErr w:type="gramEnd"/>
+                        <w:r>
+                          <w:rPr>
+                            <w:rFonts w:ascii="Calibri" w:eastAsia="Calibri" w:hAnsi="Calibri" w:cs="Calibri"/>
+                            <w:color w:val="FFFFFF"/>
+                            <w:spacing w:val="5"/>
+                            <w:w w:val="122"/>
+                            <w:sz w:val="16"/>
+                          </w:rPr>
+                          <w:t xml:space="preserve"> </w:t>
+                        </w:r>
+                        <w:proofErr w:type="spellStart"/>
+                        <w:r>
+                          <w:rPr>
+                            <w:rFonts w:ascii="Calibri" w:eastAsia="Calibri" w:hAnsi="Calibri" w:cs="Calibri"/>
+                            <w:color w:val="FFFFFF"/>
+                            <w:w w:val="122"/>
+                            <w:sz w:val="16"/>
+                          </w:rPr>
+                          <w:t>Lamgugob</w:t>
+                        </w:r>
+                        <w:proofErr w:type="spellEnd"/>
+                        <w:r>
+                          <w:rPr>
+                            <w:rFonts w:ascii="Calibri" w:eastAsia="Calibri" w:hAnsi="Calibri" w:cs="Calibri"/>
+                            <w:color w:val="FFFFFF"/>
+                            <w:w w:val="122"/>
+                            <w:sz w:val="16"/>
+                          </w:rPr>
+                          <w:t>,</w:t>
                         </w:r>
                         <w:r>
                           <w:rPr>
@@ -4965,6 +5127,7 @@
                           </w:rPr>
                           <w:t xml:space="preserve"> </w:t>
                         </w:r>
+                        <w:proofErr w:type="spellStart"/>
                         <w:r>
                           <w:rPr>
                             <w:rFonts w:ascii="Calibri" w:eastAsia="Calibri" w:hAnsi="Calibri" w:cs="Calibri"/>
@@ -4972,18 +5135,9 @@
                             <w:w w:val="122"/>
                             <w:sz w:val="16"/>
                           </w:rPr>
-                          <w:t>Lamgugob,</w:t>
+                          <w:t>Kec</w:t>
                         </w:r>
-                        <w:r>
-                          <w:rPr>
-                            <w:rFonts w:ascii="Calibri" w:eastAsia="Calibri" w:hAnsi="Calibri" w:cs="Calibri"/>
-                            <w:color w:val="FFFFFF"/>
-                            <w:spacing w:val="5"/>
-                            <w:w w:val="122"/>
-                            <w:sz w:val="16"/>
-                          </w:rPr>
-                          <w:t xml:space="preserve"> </w:t>
-                        </w:r>
+                        <w:proofErr w:type="spellEnd"/>
                         <w:r>
                           <w:rPr>
                             <w:rFonts w:ascii="Calibri" w:eastAsia="Calibri" w:hAnsi="Calibri" w:cs="Calibri"/>
@@ -4991,7 +5145,7 @@
                             <w:w w:val="122"/>
                             <w:sz w:val="16"/>
                           </w:rPr>
-                          <w:t>Kec.</w:t>
+                          <w:t>.</w:t>
                         </w:r>
                         <w:r>
                           <w:rPr>
@@ -5525,69 +5679,34 @@
       </w:r>
       <w:r>
         <w:rPr>
-          <w:rFonts w:eastAsia="Arial"/>
-          <w:sz w:val="20"/>
-        </w:rPr>
-        <w:t xml:space="preserve"> </w:t>
-      </w:r>
-      <w:r>
-        <w:rPr>
-          <w:rFonts w:eastAsia="Arial"/>
-          <w:sz w:val="20"/>
-        </w:rPr>
-        <w:t xml:space="preserve"> </w:t>
-      </w:r>
-      <w:r>
-        <w:rPr>
           <w:rFonts w:eastAsia="Yu Gothic" w:hint="eastAsia"/>
           <w:sz w:val="20"/>
           <w:lang w:eastAsia="ja-JP"/>
         </w:rPr>
-        <w:t>{quantity}</w:t>
-      </w:r>
-      <w:r>
-        <w:rPr>
-          <w:rFonts w:eastAsia="Arial"/>
-          <w:sz w:val="20"/>
-        </w:rPr>
-        <w:t xml:space="preserve">       </w:t>
-      </w:r>
-      <w:r>
-        <w:rPr>
-          <w:rFonts w:eastAsia="Arial"/>
-          <w:sz w:val="20"/>
-        </w:rPr>
-        <w:t xml:space="preserve">   </w:t>
-      </w:r>
-      <w:r>
-        <w:rPr>
-          <w:rFonts w:eastAsia="Arial"/>
-          <w:sz w:val="20"/>
-        </w:rPr>
-        <w:t xml:space="preserve">   </w:t>
-      </w:r>
-      <w:r>
-        <w:rPr>
-          <w:rFonts w:eastAsia="Arial"/>
-          <w:sz w:val="20"/>
-        </w:rPr>
-        <w:t xml:space="preserve">   </w:t>
-      </w:r>
+        <w:t xml:space="preserve">                </w:t>
+      </w:r>
+      <w:proofErr w:type="gramStart"/>
       <w:r>
         <w:rPr>
           <w:rFonts w:eastAsia="Yu Gothic" w:hint="eastAsia"/>
           <w:sz w:val="20"/>
           <w:lang w:eastAsia="ja-JP"/>
         </w:rPr>
-        <w:t>{priceIdr}</w:t>
+        <w:t xml:space="preserve"> </w:t>
       </w:r>
       <w:r>
         <w:rPr>
           <w:rFonts w:eastAsia="Arial"/>
           <w:sz w:val="20"/>
         </w:rPr>
-        <w:tab/>
-        <w:t xml:space="preserve">                   </w:t>
+        <w:t xml:space="preserve"> </w:t>
+      </w:r>
+      <w:r>
+        <w:rPr>
+          <w:rFonts w:eastAsia="Arial"/>
+          <w:sz w:val="20"/>
+        </w:rPr>
+        <w:t xml:space="preserve"> </w:t>
       </w:r>
       <w:r>
         <w:rPr>
@@ -5595,7 +5714,107 @@
           <w:sz w:val="20"/>
           <w:lang w:eastAsia="ja-JP"/>
         </w:rPr>
-        <w:t>{totalPrice}</w:t>
+        <w:t>{quantity}</w:t>
+      </w:r>
+      <w:r>
+        <w:rPr>
+          <w:rFonts w:eastAsia="Arial"/>
+          <w:sz w:val="20"/>
+        </w:rPr>
+        <w:t xml:space="preserve">   </w:t>
+      </w:r>
+      <w:proofErr w:type="gramEnd"/>
+      <w:r>
+        <w:rPr>
+          <w:rFonts w:eastAsia="Arial"/>
+          <w:sz w:val="20"/>
+        </w:rPr>
+        <w:t xml:space="preserve">   </w:t>
+      </w:r>
+      <w:proofErr w:type="gramStart"/>
+      <w:r>
+        <w:rPr>
+          <w:rFonts w:eastAsia="Arial"/>
+          <w:sz w:val="20"/>
+        </w:rPr>
+        <w:t xml:space="preserve"> </w:t>
+      </w:r>
+      <w:r>
+        <w:rPr>
+          <w:rFonts w:eastAsia="Arial"/>
+          <w:sz w:val="20"/>
+        </w:rPr>
+        <w:t xml:space="preserve">  </w:t>
+      </w:r>
+      <w:r>
+        <w:rPr>
+          <w:rFonts w:eastAsia="Yu Gothic" w:hint="eastAsia"/>
+          <w:sz w:val="20"/>
+          <w:lang w:eastAsia="ja-JP"/>
+        </w:rPr>
+        <w:t>{</w:t>
+      </w:r>
+      <w:proofErr w:type="spellStart"/>
+      <w:proofErr w:type="gramEnd"/>
+      <w:r>
+        <w:rPr>
+          <w:rFonts w:eastAsia="Yu Gothic" w:hint="eastAsia"/>
+          <w:sz w:val="20"/>
+          <w:lang w:eastAsia="ja-JP"/>
+        </w:rPr>
+        <w:t>priceIdr</w:t>
+      </w:r>
+      <w:proofErr w:type="spellEnd"/>
+      <w:r>
+        <w:rPr>
+          <w:rFonts w:eastAsia="Yu Gothic" w:hint="eastAsia"/>
+          <w:sz w:val="20"/>
+          <w:lang w:eastAsia="ja-JP"/>
+        </w:rPr>
+        <w:t>}</w:t>
+      </w:r>
+      <w:r>
+        <w:rPr>
+          <w:rFonts w:eastAsia="Arial"/>
+          <w:sz w:val="20"/>
+        </w:rPr>
+        <w:tab/>
+        <w:t xml:space="preserve">                </w:t>
+      </w:r>
+      <w:proofErr w:type="gramStart"/>
+      <w:r>
+        <w:rPr>
+          <w:rFonts w:eastAsia="Arial"/>
+          <w:sz w:val="20"/>
+        </w:rPr>
+        <w:t xml:space="preserve">   </w:t>
+      </w:r>
+      <w:r>
+        <w:rPr>
+          <w:rFonts w:eastAsia="Yu Gothic" w:hint="eastAsia"/>
+          <w:sz w:val="20"/>
+          <w:lang w:eastAsia="ja-JP"/>
+        </w:rPr>
+        <w:t>{</w:t>
+      </w:r>
+      <w:proofErr w:type="spellStart"/>
+      <w:proofErr w:type="gramEnd"/>
+      <w:r>
+        <w:rPr>
+          <w:rFonts w:eastAsia="Yu Gothic" w:hint="eastAsia"/>
+          <w:sz w:val="20"/>
+          <w:lang w:eastAsia="ja-JP"/>
+        </w:rPr>
+        <w:t>totalPrice</w:t>
+      </w:r>
+      <w:proofErr w:type="spellEnd"/>
+      <w:r>
+        <w:rPr>
+          <w:rFonts w:eastAsia="Yu Gothic" w:hint="eastAsia"/>
+          <w:sz w:val="20"/>
+          <w:lang w:eastAsia="ja-JP"/>
+        </w:rPr>
+        <w:t>}</w:t>
       </w:r>
     </w:p>
     <w:p>
@@ -5706,6 +5925,10 @@
         <w:spacing w:after="33" w:line="265" w:lineRule="auto"/>
         <w:ind w:left="3604" w:right="753" w:hanging="10"/>
         <w:jc w:val="center"/>
+        <w:rPr>
+          <w:rFonts w:eastAsia="Yu Gothic"/>
+          <w:lang w:eastAsia="ja-JP"/>
+        </w:rPr>
       </w:pPr>
       <w:r>
         <w:rPr>
@@ -5735,6 +5958,7 @@
         </w:rPr>
         <w:t>P. 50</w:t>
       </w:r>
+      <w:proofErr w:type="gramStart"/>
       <w:r>
         <w:rPr>
           <w:rFonts w:eastAsia="Arial"/>
@@ -5754,83 +5978,100 @@
           <w:rFonts w:eastAsia="Arial"/>
           <w:b/>
         </w:rPr>
-        <w:t xml:space="preserve">    IDR </w:t>
-      </w:r>
+        <w:t xml:space="preserve">   </w:t>
+      </w:r>
+      <w:proofErr w:type="gramEnd"/>
       <w:r>
         <w:rPr>
           <w:rFonts w:eastAsia="Arial"/>
           <w:b/>
         </w:rPr>
-        <w:t xml:space="preserve">   </w:t>
-      </w:r>
+        <w:t xml:space="preserve"> </w:t>
+      </w:r>
+      <w:r>
+        <w:rPr>
+          <w:rFonts w:eastAsia="Yu Gothic" w:hint="eastAsia"/>
+          <w:b/>
+          <w:lang w:eastAsia="ja-JP"/>
+        </w:rPr>
+        <w:t>{</w:t>
+      </w:r>
+      <w:proofErr w:type="spellStart"/>
+      <w:r>
+        <w:rPr>
+          <w:rFonts w:eastAsia="Yu Gothic" w:hint="eastAsia"/>
+          <w:b/>
+          <w:lang w:eastAsia="ja-JP"/>
+        </w:rPr>
+        <w:t>dpPrice</w:t>
+      </w:r>
+      <w:proofErr w:type="spellEnd"/>
+      <w:r>
+        <w:rPr>
+          <w:rFonts w:eastAsia="Yu Gothic" w:hint="eastAsia"/>
+          <w:b/>
+          <w:lang w:eastAsia="ja-JP"/>
+        </w:rPr>
+        <w:t>}</w:t>
+      </w:r>
+    </w:p>
+    <w:p>
+      <w:pPr>
+        <w:spacing w:after="375" w:line="265" w:lineRule="auto"/>
+        <w:ind w:left="4324" w:firstLine="716"/>
+        <w:rPr>
+          <w:rFonts w:eastAsia="Yu Gothic" w:hint="eastAsia"/>
+          <w:lang w:eastAsia="ja-JP"/>
+        </w:rPr>
+      </w:pPr>
       <w:r>
         <w:rPr>
           <w:rFonts w:eastAsia="Arial"/>
           <w:b/>
         </w:rPr>
-        <w:t xml:space="preserve"> </w:t>
+        <w:t xml:space="preserve">           </w:t>
       </w:r>
       <w:r>
         <w:rPr>
           <w:rFonts w:eastAsia="Arial"/>
           <w:b/>
         </w:rPr>
-        <w:t>1.400</w:t>
-      </w:r>
+        <w:t xml:space="preserve">UNPAID       </w:t>
+      </w:r>
+      <w:proofErr w:type="gramStart"/>
       <w:r>
         <w:rPr>
           <w:rFonts w:eastAsia="Arial"/>
           <w:b/>
         </w:rPr>
-        <w:t>.000</w:t>
-      </w:r>
-    </w:p>
-    <w:p>
-      <w:pPr>
-        <w:spacing w:after="375" w:line="265" w:lineRule="auto"/>
-        <w:ind w:left="4324" w:firstLine="716"/>
-      </w:pPr>
-      <w:r>
-        <w:rPr>
-          <w:rFonts w:eastAsia="Arial"/>
+        <w:t xml:space="preserve">   </w:t>
+      </w:r>
+      <w:r>
+        <w:rPr>
+          <w:rFonts w:eastAsia="Yu Gothic" w:hint="eastAsia"/>
           <w:b/>
-        </w:rPr>
-        <w:t xml:space="preserve">           </w:t>
-      </w:r>
-      <w:r>
-        <w:rPr>
-          <w:rFonts w:eastAsia="Arial"/>
+          <w:lang w:eastAsia="ja-JP"/>
+        </w:rPr>
+        <w:t>{</w:t>
+      </w:r>
+      <w:proofErr w:type="spellStart"/>
+      <w:proofErr w:type="gramEnd"/>
+      <w:r>
+        <w:rPr>
+          <w:rFonts w:eastAsia="Yu Gothic" w:hint="eastAsia"/>
           <w:b/>
-        </w:rPr>
-        <w:t xml:space="preserve">UNPAID               </w:t>
-      </w:r>
-      <w:r>
-        <w:rPr>
-          <w:rFonts w:eastAsia="Arial"/>
+          <w:lang w:eastAsia="ja-JP"/>
+        </w:rPr>
+        <w:t>unpaidPrice</w:t>
+      </w:r>
+      <w:proofErr w:type="spellEnd"/>
+      <w:r>
+        <w:rPr>
+          <w:rFonts w:eastAsia="Yu Gothic" w:hint="eastAsia"/>
           <w:b/>
-        </w:rPr>
-        <w:t xml:space="preserve">IDR </w:t>
-      </w:r>
-      <w:r>
-        <w:rPr>
-          <w:rFonts w:eastAsia="Arial"/>
-          <w:b/>
-        </w:rPr>
-        <w:t xml:space="preserve">       0</w:t>
-      </w:r>
-      <w:r>
-        <w:rPr>
-          <w:rFonts w:eastAsia="Arial"/>
-          <w:b/>
-        </w:rPr>
-        <w:t>.00</w:t>
-      </w:r>
-      <w:r>
-        <w:rPr>
-          <w:rFonts w:eastAsia="Arial"/>
-          <w:b/>
-        </w:rPr>
-        <w:t>0</w:t>
+          <w:lang w:eastAsia="ja-JP"/>
+        </w:rPr>
+        <w:t>}</w:t>
       </w:r>
     </w:p>
     <w:p>
@@ -5885,15 +6126,46 @@
           <w:b/>
           <w:color w:val="FF7400"/>
         </w:rPr>
-        <w:t xml:space="preserve">           IDR</w:t>
-      </w:r>
+        <w:t xml:space="preserve">        </w:t>
+      </w:r>
+      <w:proofErr w:type="gramStart"/>
       <w:r>
         <w:rPr>
           <w:rFonts w:eastAsia="Arial"/>
           <w:b/>
           <w:color w:val="FF7400"/>
         </w:rPr>
-        <w:t xml:space="preserve"> </w:t>
+        <w:t xml:space="preserve">   </w:t>
+      </w:r>
+      <w:r>
+        <w:rPr>
+          <w:rFonts w:eastAsia="Yu Gothic" w:hint="eastAsia"/>
+          <w:b/>
+          <w:color w:val="FF7400"/>
+          <w:lang w:eastAsia="ja-JP"/>
+        </w:rPr>
+        <w:t>{</w:t>
+      </w:r>
+      <w:proofErr w:type="spellStart"/>
+      <w:proofErr w:type="gramEnd"/>
+      <w:r>
+        <w:rPr>
+          <w:rFonts w:eastAsia="Yu Gothic" w:hint="eastAsia"/>
+          <w:b/>
+          <w:color w:val="FF7400"/>
+          <w:lang w:eastAsia="ja-JP"/>
+        </w:rPr>
+        <w:t>finalTotal</w:t>
+      </w:r>
+      <w:proofErr w:type="spellEnd"/>
+      <w:r>
+        <w:rPr>
+          <w:rFonts w:eastAsia="Yu Gothic" w:hint="eastAsia"/>
+          <w:b/>
+          <w:color w:val="FF7400"/>
+          <w:lang w:eastAsia="ja-JP"/>
+        </w:rPr>
+        <w:t>}</w:t>
       </w:r>
       <w:r>
         <w:rPr>
@@ -5901,23 +6173,7 @@
           <w:b/>
           <w:color w:val="FF7400"/>
         </w:rPr>
-        <w:t>1.40</w:t>
-      </w:r>
-      <w:r>
-        <w:rPr>
-          <w:rFonts w:eastAsia="Arial"/>
-          <w:b/>
-          <w:color w:val="FF7400"/>
-        </w:rPr>
-        <w:t>0</w:t>
-      </w:r>
-      <w:r>
-        <w:rPr>
-          <w:rFonts w:eastAsia="Arial"/>
-          <w:b/>
-          <w:color w:val="FF7400"/>
-        </w:rPr>
-        <w:t xml:space="preserve">.000    </w:t>
+        <w:t xml:space="preserve">    </w:t>
       </w:r>
     </w:p>
     <w:p>
@@ -5949,13 +6205,31 @@
         </w:rPr>
         <w:t xml:space="preserve">    </w:t>
       </w:r>
+      <w:proofErr w:type="gramStart"/>
       <w:r>
         <w:rPr>
           <w:rFonts w:eastAsia="Arial"/>
           <w:sz w:val="20"/>
         </w:rPr>
-        <w:t xml:space="preserve">  : Natasya Nadhifa</w:t>
-      </w:r>
+        <w:t xml:space="preserve">  :</w:t>
+      </w:r>
+      <w:proofErr w:type="gramEnd"/>
+      <w:r>
+        <w:rPr>
+          <w:rFonts w:eastAsia="Arial"/>
+          <w:sz w:val="20"/>
+        </w:rPr>
+        <w:t xml:space="preserve"> Natasya </w:t>
+      </w:r>
+      <w:proofErr w:type="spellStart"/>
+      <w:r>
+        <w:rPr>
+          <w:rFonts w:eastAsia="Arial"/>
+          <w:sz w:val="20"/>
+        </w:rPr>
+        <w:t>Nadhifa</w:t>
+      </w:r>
+      <w:proofErr w:type="spellEnd"/>
     </w:p>
     <w:p>
       <w:pPr>
@@ -5967,8 +6241,9 @@
           <w:rFonts w:eastAsia="Arial"/>
           <w:sz w:val="20"/>
         </w:rPr>
-        <w:t xml:space="preserve">Account Number  </w:t>
-      </w:r>
+        <w:t xml:space="preserve">Account Number </w:t>
+      </w:r>
+      <w:proofErr w:type="gramStart"/>
       <w:r>
         <w:rPr>
           <w:rFonts w:eastAsia="Arial"/>
@@ -5981,7 +6256,22 @@
           <w:rFonts w:eastAsia="Arial"/>
           <w:sz w:val="20"/>
         </w:rPr>
-        <w:t>: 7193308575 (BSI)</w:t>
+        <w:t xml:space="preserve"> </w:t>
+      </w:r>
+      <w:r>
+        <w:rPr>
+          <w:rFonts w:eastAsia="Arial"/>
+          <w:sz w:val="20"/>
+        </w:rPr>
+        <w:t>:</w:t>
+      </w:r>
+      <w:proofErr w:type="gramEnd"/>
+      <w:r>
+        <w:rPr>
+          <w:rFonts w:eastAsia="Arial"/>
+          <w:sz w:val="20"/>
+        </w:rPr>
+        <w:t xml:space="preserve"> 7193308575 (BSI)</w:t>
       </w:r>
     </w:p>
     <w:p>
@@ -6309,7 +6599,35 @@
       <w:rPr>
         <w:color w:val="45B0E1" w:themeColor="accent1" w:themeTint="99"/>
       </w:rPr>
-      <w:t>l. Apel Lamgugob Kec. Syiah Kuala Kota Banda Aceh</w:t>
+      <w:t xml:space="preserve">l. Apel </w:t>
+    </w:r>
+    <w:proofErr w:type="spellStart"/>
+    <w:r>
+      <w:rPr>
+        <w:color w:val="45B0E1" w:themeColor="accent1" w:themeTint="99"/>
+      </w:rPr>
+      <w:t>Lamgugob</w:t>
+    </w:r>
+    <w:proofErr w:type="spellEnd"/>
+    <w:r>
+      <w:rPr>
+        <w:color w:val="45B0E1" w:themeColor="accent1" w:themeTint="99"/>
+      </w:rPr>
+      <w:t xml:space="preserve"> </w:t>
+    </w:r>
+    <w:proofErr w:type="spellStart"/>
+    <w:r>
+      <w:rPr>
+        <w:color w:val="45B0E1" w:themeColor="accent1" w:themeTint="99"/>
+      </w:rPr>
+      <w:t>Kec</w:t>
+    </w:r>
+    <w:proofErr w:type="spellEnd"/>
+    <w:r>
+      <w:rPr>
+        <w:color w:val="45B0E1" w:themeColor="accent1" w:themeTint="99"/>
+      </w:rPr>
+      <w:t>. Syiah Kuala Kota Banda Aceh</w:t>
     </w:r>
     <w:r>
       <w:rPr>

</xml_diff>